<commit_message>
Pretvorba za PDF in primeri; avtorji javljajo manjše napake
</commit_message>
<xml_diff>
--- a/2019_1/325-Gantar_et_al/Gantar_Arhar_Cibej_Kuzman_AP.docx
+++ b/2019_1/325-Gantar_et_al/Gantar_Arhar_Cibej_Kuzman_AP.docx
@@ -430,7 +430,20 @@
         <w:t>language infrastructure is of vital importance to the development and vitality of a language</w:t>
       </w:r>
       <w:r>
-        <w:t>. Slovene is no exception in this regard; it requires an infrastructure that serves as a source of information for the language community as well as a resource to be used in applied/theoretical linguistic research and the development of new language technology tools, methods, and services. Examples of such infrastructure include digital language resources that allow for continued updates and contributions from the community, language databases with structured and machine-readable data, and training corpora in which authentic texts are annotated with different linguistic categories. In this regard, digital lexicography, whose aim is to prepare the dictionary part of this language infrastructure, plays an important role in the field of digital humanities.</w:t>
+        <w:t xml:space="preserve">. Slovene is no exception in this regard; it requires an infrastructure that serves as a source of information for the language community as well as a resource to be used in applied/theoretical linguistic research and the development of new language technology tools, methods, and services. Examples of such infrastructure include digital language resources that allow for continued updates and contributions from the community, language databases with structured and machine-readable data, and training corpora in which authentic texts are annotated with different linguistic categories. In this regard, digital lexicography, whose aim is to prepare the dictionary part of this language infrastructure, plays an </w:t>
+      </w:r>
+      <w:ins w:id="0" w:author="Microsoft Office User" w:date="2019-06-17T10:32:00Z">
+        <w:r>
+          <w:t>essential</w:t>
+        </w:r>
+      </w:ins>
+      <w:del w:id="1" w:author="Microsoft Office User" w:date="2019-06-17T10:32:00Z">
+        <w:r>
+          <w:delText>important</w:delText>
+        </w:r>
+      </w:del>
+      <w:r>
+        <w:t xml:space="preserve"> role in the field of digital humanities.</w:t>
       </w:r>
     </w:p>
     <w:p>
@@ -509,10 +522,49 @@
         <w:t xml:space="preserve"> whose “exact meaning is not directly obtained from its component parts” (Sag et al. 2002).</w:t>
       </w:r>
       <w:r>
-        <w:t xml:space="preserve"> On the other hand, the definition of MWEs from the perspective of machine processing emphasizes their </w:t>
-      </w:r>
-      <w:r>
-        <w:t>statistical significance: “a group of tokens in a sentence that cohere more strongly than ordinary syntactic combinations: that is, they are idiosyncratic in form, function, or frequency” (Schneider et al. 2014) and their</w:t>
+        <w:t xml:space="preserve"> On the other hand, the definition of MWEs from the perspective of machine processing emphasi</w:t>
+      </w:r>
+      <w:ins w:id="2" w:author="Microsoft Office User" w:date="2019-06-17T10:33:00Z">
+        <w:r>
+          <w:t>s</w:t>
+        </w:r>
+      </w:ins>
+      <w:del w:id="3" w:author="Microsoft Office User" w:date="2019-06-17T10:33:00Z">
+        <w:r>
+          <w:delText>z</w:delText>
+        </w:r>
+      </w:del>
+      <w:r>
+        <w:t xml:space="preserve">es their </w:t>
+      </w:r>
+      <w:r>
+        <w:t>statistical significance: “a group of tokens in a sentence that cohere more strongly than ordinary syntactic combinations</w:t>
+      </w:r>
+      <w:ins w:id="4" w:author="Microsoft Office User" w:date="2019-06-17T10:35:00Z">
+        <w:r>
+          <w:t>.</w:t>
+        </w:r>
+      </w:ins>
+      <w:del w:id="5" w:author="Microsoft Office User" w:date="2019-06-17T10:35:00Z">
+        <w:r>
+          <w:delText>:</w:delText>
+        </w:r>
+      </w:del>
+      <w:r>
+        <w:t xml:space="preserve"> </w:t>
+      </w:r>
+      <w:ins w:id="6" w:author="Microsoft Office User" w:date="2019-06-17T10:35:00Z">
+        <w:r>
+          <w:t>T</w:t>
+        </w:r>
+      </w:ins>
+      <w:del w:id="7" w:author="Microsoft Office User" w:date="2019-06-17T10:35:00Z">
+        <w:r>
+          <w:delText>t</w:delText>
+        </w:r>
+      </w:del>
+      <w:r>
+        <w:t>hat is, they are idiosyncratic in form, function, or frequency” (Schneider et al. 2014) and their</w:t>
       </w:r>
       <w:r>
         <w:t xml:space="preserve"> inability to be split into independent lexemes and at the same time maintain their semantic and syntactic functions, as well as their lexical, syntactic, semantic, pragmatic and statistical idiomaticity (Baldwin and Kim 2010</w:t>
@@ -521,7 +573,33 @@
         <w:t>,</w:t>
       </w:r>
       <w:r>
-        <w:t xml:space="preserve"> 3). Although no universally accepted definition of MWEs exists, researchers in linguistics and NLP both agree that the key feature separating MWEs from free phrases is the special relation between the elements that form the MWE. This relation is usually defined using such concepts as collocability (or statistical idiomaticity), idiomaticity (or semantic non-compositionality), syntactic (in)flexibility, which also includes the possibility of an internal modification of the phrase and the flexible order of its lexicalized elements, and lexical variance. </w:t>
+        <w:t xml:space="preserve"> 3). Although no universally accepted definition of MWEs exists, researchers in linguistics and NLP both agree that the key feature separating MWEs from free phrases is the special </w:t>
+      </w:r>
+      <w:ins w:id="8" w:author="Microsoft Office User" w:date="2019-06-17T10:37:00Z">
+        <w:r>
+          <w:t>relationship</w:t>
+        </w:r>
+      </w:ins>
+      <w:del w:id="9" w:author="Microsoft Office User" w:date="2019-06-17T10:37:00Z">
+        <w:r>
+          <w:delText>relation</w:delText>
+        </w:r>
+      </w:del>
+      <w:r>
+        <w:t xml:space="preserve"> between the elements that form the MWE. This relation is usually defined using such concepts as collocability (or statistical idiomaticity), idiomaticity (or semantic non-compositionality), syntactic (in)flexibility, which also includes the possibility of an internal modification of the phrase and the flexible order of its lexicali</w:t>
+      </w:r>
+      <w:ins w:id="10" w:author="Microsoft Office User" w:date="2019-06-17T10:37:00Z">
+        <w:r>
+          <w:t>s</w:t>
+        </w:r>
+      </w:ins>
+      <w:del w:id="11" w:author="Microsoft Office User" w:date="2019-06-17T10:37:00Z">
+        <w:r>
+          <w:delText>z</w:delText>
+        </w:r>
+      </w:del>
+      <w:r>
+        <w:t xml:space="preserve">ed elements, and lexical variance. </w:t>
       </w:r>
     </w:p>
     <w:p>
@@ -569,11 +647,24 @@
         <w:t>While</w:t>
       </w:r>
       <w:r>
-        <w:t xml:space="preserve"> the categories of MWEs were designed as language-independent, the specific characteristics of all the included languages had to be taken into account to reach a solution that was universally applicable. In this paper, we focus on the Slovene results, which will be useful when compiling a digital lexicon of Slovene MWEs, as well as other language resources such as the Dictionary of Modern Slovene (Gorjanc et </w:t>
+        <w:t xml:space="preserve"> the categories of MWEs were designed as language-independent, the specific characteristics of all the included languages had to be taken into account to reach </w:t>
+      </w:r>
+      <w:ins w:id="12" w:author="Microsoft Office User" w:date="2019-06-17T10:41:00Z">
+        <w:r>
+          <w:t>a universally applicable solution</w:t>
+        </w:r>
+      </w:ins>
+      <w:del w:id="13" w:author="Microsoft Office User" w:date="2019-06-17T10:41:00Z">
+        <w:r>
+          <w:delText>a solution that was universally applicable</w:delText>
+        </w:r>
+      </w:del>
+      <w:r>
+        <w:t xml:space="preserve">. In this paper, we focus on the Slovene results, which will be useful when compiling a digital lexicon of Slovene MWEs, as well as other language resources such as the Dictionary of Modern Slovene (Gorjanc et al. </w:t>
       </w:r>
       <w:r>
         <w:lastRenderedPageBreak/>
-        <w:t xml:space="preserve">al. 2017) and a corpus-based grammar of Slovene. </w:t>
+        <w:t xml:space="preserve">2017) and a corpus-based grammar of Slovene. </w:t>
       </w:r>
       <w:r>
         <w:t>The topic was presented in Gantar et al. (2018) with a focus on MWEs and their theoretical frame</w:t>
@@ -639,13 +730,47 @@
         <w:t xml:space="preserve">The verb plays a crucial role in the sentence in terms of co-text organization, which is why the PARSEME Shared Task focused on verbal multi-word expressions (VMWEs). </w:t>
       </w:r>
       <w:r>
-        <w:t>For further analysis, it is crucial to determine the differences between the definitions and categorizations of VMWEs as established in Slovene studies on one hand, and in the international PARSEME COST Action on the other.</w:t>
-      </w:r>
-      <w:r>
-        <w:t xml:space="preserve"> </w:t>
-      </w:r>
-      <w:r>
-        <w:t>The aim of our task is to adapt the international annotation scheme in order to include Slovene. Our research question focuses on the applicability of the PARSEME system to authentic Slovene texts. Can the adapted PARSEME categories be applied in practice? Are they attributable, robust, one-dimensional, and represented in actual language use? What information do they entail (e.g. in terms of syntax), how can they contribute to the development of new automatic extraction methods, and finally, which problems arise when applying the system to text? In the following sections, we present the annotation method. This is followed by a quantitative and qualitative analysis</w:t>
+        <w:t>For further analysis, it is crucial to determine the differences between the definitions and categorizations of VMWEs as established in Slovene studies on</w:t>
+      </w:r>
+      <w:ins w:id="14" w:author="Microsoft Office User" w:date="2019-06-17T10:43:00Z">
+        <w:r>
+          <w:t xml:space="preserve"> the</w:t>
+        </w:r>
+      </w:ins>
+      <w:r>
+        <w:t xml:space="preserve"> one hand, and </w:t>
+      </w:r>
+      <w:del w:id="15" w:author="Microsoft Office User" w:date="2019-06-17T10:43:00Z">
+        <w:r>
+          <w:delText xml:space="preserve">in </w:delText>
+        </w:r>
+      </w:del>
+      <w:r>
+        <w:t>the international PARSEME COST Action on the other.</w:t>
+      </w:r>
+      <w:r>
+        <w:t xml:space="preserve"> </w:t>
+      </w:r>
+      <w:ins w:id="16" w:author="Microsoft Office User" w:date="2019-06-17T10:45:00Z">
+        <w:r>
+          <w:t>Our task aims to adopt</w:t>
+        </w:r>
+      </w:ins>
+      <w:del w:id="17" w:author="Microsoft Office User" w:date="2019-06-17T10:45:00Z">
+        <w:r>
+          <w:delText>The aim of our task is to adapt</w:delText>
+        </w:r>
+      </w:del>
+      <w:r>
+        <w:t xml:space="preserve"> the international annotation scheme in order to include Slovene. Our research question focuses on the applicability of the PARSEME system to authentic Slovene texts. Can the adapted PARSEME categories be applied in practice? Are they attributable, robust, one-dimensional, and represented in actual language use? What information do they entail (e.g. in terms of syntax), how can they contribute to the development of new automatic extraction methods, and finally, which problems arise when applying the system to text? In the following sections, we present the annotation method. This is followed by </w:t>
+      </w:r>
+      <w:del w:id="18" w:author="Microsoft Office User" w:date="2019-06-17T10:45:00Z">
+        <w:r>
+          <w:delText xml:space="preserve">a </w:delText>
+        </w:r>
+      </w:del>
+      <w:r>
+        <w:t>quantitative and qualitative analysis</w:t>
       </w:r>
       <w:r>
         <w:t>.</w:t>
@@ -696,7 +821,7 @@
           <w:szCs w:val="22"/>
         </w:rPr>
       </w:pPr>
-      <w:commentRangeStart w:id="0"/>
+      <w:commentRangeStart w:id="19"/>
       <w:r>
         <w:rPr>
           <w:b/>
@@ -707,12 +832,12 @@
         </w:rPr>
         <w:t>Verbal Multiword expressions – Slovenian case</w:t>
       </w:r>
-      <w:commentRangeEnd w:id="0"/>
+      <w:commentRangeEnd w:id="19"/>
       <w:r>
         <w:rPr>
           <w:rStyle w:val="CommentReference"/>
         </w:rPr>
-        <w:commentReference w:id="0"/>
+        <w:commentReference w:id="19"/>
       </w:r>
       <w:r>
         <w:rPr>
@@ -831,7 +956,7 @@
           <w:i/>
         </w:rPr>
       </w:pPr>
-      <w:commentRangeStart w:id="1"/>
+      <w:commentRangeStart w:id="20"/>
       <w:r>
         <w:rPr>
           <w:b/>
@@ -841,12 +966,12 @@
         </w:rPr>
         <w:t xml:space="preserve">Verbal Multiword expressions within the Parseme Shared task </w:t>
       </w:r>
-      <w:commentRangeEnd w:id="1"/>
+      <w:commentRangeEnd w:id="20"/>
       <w:r>
         <w:rPr>
           <w:rStyle w:val="CommentReference"/>
         </w:rPr>
-        <w:commentReference w:id="1"/>
+        <w:commentReference w:id="20"/>
       </w:r>
       <w:r>
         <w:rPr>
@@ -904,7 +1029,20 @@
         <w:t>as the syntactic head of the phrase</w:t>
       </w:r>
       <w:r>
-        <w:t xml:space="preserve"> and at least one other word. In the second step, we identified the lexicalized elements within the phrase. In the third step, we used detailed linguistic tests consisting of generic and specific language criteria to determine the correct category of the identified VMWE.</w:t>
+        <w:t xml:space="preserve"> and at least one other word. In the second step, we identified the lexicali</w:t>
+      </w:r>
+      <w:ins w:id="21" w:author="Microsoft Office User" w:date="2019-06-17T10:38:00Z">
+        <w:r>
+          <w:t>s</w:t>
+        </w:r>
+      </w:ins>
+      <w:del w:id="22" w:author="Microsoft Office User" w:date="2019-06-17T10:38:00Z">
+        <w:r>
+          <w:delText>z</w:delText>
+        </w:r>
+      </w:del>
+      <w:r>
+        <w:t>ed elements within the phrase. In the third step, we used detailed linguistic tests consisting of generic and specific language criteria to determine the correct category of the identified VMWE.</w:t>
       </w:r>
     </w:p>
     <w:p>
@@ -932,7 +1070,20 @@
         <w:tab/>
       </w:r>
       <w:r>
-        <w:t>For Slovene, examples of VMWEs can be found for all the categories with the exception of VPC. For certain categories, however, there are specific characteristics based on syntactic or morphological features of Slovene or on grammatical categories that are generally accepted in Slovene but differ to some extent from other languages. The specific Slovene features will be described along with individual VMWE types.</w:t>
+        <w:t xml:space="preserve">For Slovene, examples of VMWEs can be found for all the categories </w:t>
+      </w:r>
+      <w:ins w:id="23" w:author="Microsoft Office User" w:date="2019-06-17T10:47:00Z">
+        <w:r>
+          <w:t>except for</w:t>
+        </w:r>
+      </w:ins>
+      <w:del w:id="24" w:author="Microsoft Office User" w:date="2019-06-17T10:47:00Z">
+        <w:r>
+          <w:delText>with the exception of</w:delText>
+        </w:r>
+      </w:del>
+      <w:r>
+        <w:t xml:space="preserve"> VPC. For certain categories, however, there are specific characteristics based on syntactic or morphological features of Slovene or on grammatical categories that are generally accepted in Slovene but differ to some extent from other languages. The specific Slovene features will be described along with individual VMWE types.</w:t>
       </w:r>
     </w:p>
     <w:p>
@@ -970,8 +1121,8 @@
         <w:spacing w:line="360" w:lineRule="auto"/>
         <w:jc w:val="both"/>
       </w:pPr>
-      <w:bookmarkStart w:id="3" w:name="_gjdgxs" w:colFirst="0" w:colLast="0"/>
-      <w:bookmarkEnd w:id="3"/>
+      <w:bookmarkStart w:id="25" w:name="_gjdgxs" w:colFirst="0" w:colLast="0"/>
+      <w:bookmarkEnd w:id="25"/>
       <w:r>
         <w:tab/>
       </w:r>
@@ -1102,16 +1253,16 @@
       <w:r>
         <w:t xml:space="preserve">The annotated VMWEs were imported into the ssj500k 2.1 training corpus (Krek et al. </w:t>
       </w:r>
-      <w:commentRangeStart w:id="4"/>
+      <w:commentRangeStart w:id="26"/>
       <w:r>
         <w:t>2018</w:t>
       </w:r>
-      <w:commentRangeEnd w:id="4"/>
+      <w:commentRangeEnd w:id="26"/>
       <w:r>
         <w:rPr>
           <w:rStyle w:val="CommentReference"/>
         </w:rPr>
-        <w:commentReference w:id="4"/>
+        <w:commentReference w:id="26"/>
       </w:r>
       <w:r>
         <w:t>). Among the 13,511 sentences annotated in the first two annotation phases, 2,290 of them (approximately 22%) contain at least one VMWE. On average, each of these sentences features 1.15 VMWEs. Taking into account all the annotated sentences, each sentence contains approximately 0.25 VMWEs; in other words, on average, one VMWE is present in every fourth sentence.</w:t>
@@ -1126,7 +1277,15 @@
         <w:tab/>
       </w:r>
       <w:r>
-        <w:t>Table 1 shows the distribution of the annotated VMWEs by category. The final number of VMWEs in the training corpus is 3,364. The number of different VMWEs (i.e. without any repetitions of the same unit) was just under 1,100. When looking at absolute frequencies, the most frequent category is IRV (48%) and the least frequent category is LVC.cause (2%). The categories with the highest number of different VMWEs are VID and IAV, while LVC.full and LVC.cause are the least diverse categories. We describe each category in more detail in section 5.</w:t>
+        <w:t>Table 1 shows the distribution of the annotated VMWEs by category. The final number of VMWEs in the training corpus is 3,364. The number of different VMWEs (i.e. without any repetitions of the same unit) was just under 1,100. When looking at absolute frequencies, the most frequent category is IRV (48%)</w:t>
+      </w:r>
+      <w:ins w:id="27" w:author="Microsoft Office User" w:date="2019-06-17T10:50:00Z">
+        <w:r>
+          <w:t>,</w:t>
+        </w:r>
+      </w:ins>
+      <w:r>
+        <w:t xml:space="preserve"> and the least frequent category is LVC.cause (2%). The categories with the highest number of different VMWEs are VID and IAV, while LVC.full and LVC.cause are the least diverse categories. We describe each category in more detail in section 5.</w:t>
       </w:r>
     </w:p>
     <w:p>
@@ -1455,7 +1614,21 @@
         <w:rPr>
           <w:color w:val="000000"/>
         </w:rPr>
-        <w:t xml:space="preserve"> 'to recover' vs. </w:t>
+        <w:t xml:space="preserve"> 'to recover' vs</w:t>
+      </w:r>
+      <w:del w:id="28" w:author="Microsoft Office User" w:date="2019-06-17T10:53:00Z">
+        <w:r>
+          <w:rPr>
+            <w:color w:val="000000"/>
+          </w:rPr>
+          <w:delText>.</w:delText>
+        </w:r>
+      </w:del>
+      <w:r>
+        <w:rPr>
+          <w:color w:val="000000"/>
+        </w:rPr>
+        <w:t xml:space="preserve"> </w:t>
       </w:r>
       <w:r>
         <w:rPr>
@@ -1610,7 +1783,21 @@
         <w:rPr>
           <w:color w:val="000000"/>
         </w:rPr>
-        <w:t xml:space="preserve"> that are not defined as VMWEs, we examined the behavior of the verb in terms of its opening up syntactic positions as a phrase. Inherently reflexive verbs keep </w:t>
+        <w:t xml:space="preserve"> that are not defined as VMWEs, we examined the behavio</w:t>
+      </w:r>
+      <w:ins w:id="31" w:author="Microsoft Office User" w:date="2019-06-17T10:54:00Z">
+        <w:r>
+          <w:rPr>
+            <w:color w:val="000000"/>
+          </w:rPr>
+          <w:t>u</w:t>
+        </w:r>
+      </w:ins>
+      <w:r>
+        <w:rPr>
+          <w:color w:val="000000"/>
+        </w:rPr>
+        <w:t xml:space="preserve">r of the verb in terms of its opening up syntactic positions as a phrase. Inherently reflexive verbs keep </w:t>
       </w:r>
       <w:r>
         <w:rPr>
@@ -2276,7 +2463,29 @@
         <w:rPr>
           <w:color w:val="000000"/>
         </w:rPr>
-        <w:t xml:space="preserve">In Slovene linguistics, lexicalized phrases consisting of a verb and the </w:t>
+        <w:t>In Slovene linguistics, lexicali</w:t>
+      </w:r>
+      <w:ins w:id="32" w:author="Microsoft Office User" w:date="2019-06-17T10:38:00Z">
+        <w:r>
+          <w:rPr>
+            <w:color w:val="000000"/>
+          </w:rPr>
+          <w:t>s</w:t>
+        </w:r>
+      </w:ins>
+      <w:del w:id="33" w:author="Microsoft Office User" w:date="2019-06-17T10:38:00Z">
+        <w:r>
+          <w:rPr>
+            <w:color w:val="000000"/>
+          </w:rPr>
+          <w:delText>z</w:delText>
+        </w:r>
+      </w:del>
+      <w:r>
+        <w:rPr>
+          <w:color w:val="000000"/>
+        </w:rPr>
+        <w:t xml:space="preserve">ed phrases consisting of a verb and the </w:t>
       </w:r>
       <w:r>
         <w:rPr>
@@ -2302,7 +2511,21 @@
         <w:rPr>
           <w:color w:val="000000"/>
         </w:rPr>
-        <w:t xml:space="preserve"> morpheme have so far not been treated as a fixed expressions. The main focus has been </w:t>
+        <w:t xml:space="preserve"> morpheme have so far not been treated as </w:t>
+      </w:r>
+      <w:del w:id="34" w:author="Microsoft Office User" w:date="2019-06-17T10:55:00Z">
+        <w:r>
+          <w:rPr>
+            <w:color w:val="000000"/>
+          </w:rPr>
+          <w:delText xml:space="preserve">a </w:delText>
+        </w:r>
+      </w:del>
+      <w:r>
+        <w:rPr>
+          <w:color w:val="000000"/>
+        </w:rPr>
+        <w:t xml:space="preserve">fixed expressions. The main focus has been </w:t>
       </w:r>
       <w:r>
         <w:rPr>
@@ -4487,7 +4710,29 @@
         <w:rPr>
           <w:color w:val="000000"/>
         </w:rPr>
-        <w:t>Inherently adpositional verbs, also called verbs with a lexicalized prepositional morpheme (Žele 2002), were included in the PARSEME Guidelines during the second annotation phase as an optional test category.</w:t>
+        <w:t>Inherently adpositional verbs, also called verbs with a lexicali</w:t>
+      </w:r>
+      <w:ins w:id="37" w:author="Microsoft Office User" w:date="2019-06-17T10:38:00Z">
+        <w:r>
+          <w:rPr>
+            <w:color w:val="000000"/>
+          </w:rPr>
+          <w:t>s</w:t>
+        </w:r>
+      </w:ins>
+      <w:del w:id="38" w:author="Microsoft Office User" w:date="2019-06-17T10:38:00Z">
+        <w:r>
+          <w:rPr>
+            <w:color w:val="000000"/>
+          </w:rPr>
+          <w:delText>z</w:delText>
+        </w:r>
+      </w:del>
+      <w:r>
+        <w:rPr>
+          <w:color w:val="000000"/>
+        </w:rPr>
+        <w:t>ed prepositional morpheme (Žele 2002), were included in the PARSEME Guidelines during the second annotation phase as an optional test category.</w:t>
       </w:r>
       <w:r>
         <w:rPr>
@@ -4578,7 +4823,21 @@
         <w:rPr>
           <w:color w:val="000000"/>
         </w:rPr>
-        <w:t xml:space="preserve"> 'to stand on + solid groud', which is categorized as a VID.</w:t>
+        <w:t xml:space="preserve"> 'to stand on + solid grou</w:t>
+      </w:r>
+      <w:ins w:id="39" w:author="Microsoft Office User" w:date="2019-06-17T10:56:00Z">
+        <w:r>
+          <w:rPr>
+            <w:color w:val="000000"/>
+          </w:rPr>
+          <w:t>n</w:t>
+        </w:r>
+      </w:ins>
+      <w:r>
+        <w:rPr>
+          <w:color w:val="000000"/>
+        </w:rPr>
+        <w:t>d', which is categorized as a VID.</w:t>
       </w:r>
     </w:p>
     <w:p>
@@ -4642,7 +4901,29 @@
         <w:rPr>
           <w:color w:val="000000"/>
         </w:rPr>
-        <w:t xml:space="preserve"> 225). Verbs with a lexicalized prepositional morpheme were also analyzed by Žele (2002) and Kržišnik (1994), the former from the perspective of the degree of lexicality of the preposition and the latter from the perspective of phrase fixedness as either a phraseological unit with structural fixedness (</w:t>
+        <w:t xml:space="preserve"> 225). Verbs with a lexicali</w:t>
+      </w:r>
+      <w:ins w:id="40" w:author="Microsoft Office User" w:date="2019-06-17T10:38:00Z">
+        <w:r>
+          <w:rPr>
+            <w:color w:val="000000"/>
+          </w:rPr>
+          <w:t>s</w:t>
+        </w:r>
+      </w:ins>
+      <w:del w:id="41" w:author="Microsoft Office User" w:date="2019-06-17T10:38:00Z">
+        <w:r>
+          <w:rPr>
+            <w:color w:val="000000"/>
+          </w:rPr>
+          <w:delText>z</w:delText>
+        </w:r>
+      </w:del>
+      <w:r>
+        <w:rPr>
+          <w:color w:val="000000"/>
+        </w:rPr>
+        <w:t>ed prepositional morpheme were also analyzed by Žele (2002) and Kržišnik (1994), the former from the perspective of the degree of lexicality of the preposition and the latter from the perspective of phrase fixedness as either a phraseological unit with structural fixedness (</w:t>
       </w:r>
       <w:r>
         <w:rPr>
@@ -5022,7 +5303,29 @@
         <w:rPr>
           <w:color w:val="000000"/>
         </w:rPr>
-        <w:t xml:space="preserve"> 'to be against'. As per the guidelines, the IAV category also includes verb phrases that consist of an inherently reflexive verb (see 5.1) and a lexicalized prepositional morpheme (</w:t>
+        <w:t xml:space="preserve"> 'to be against'. As per the guidelines, the IAV category also includes verb phrases that consist of an inherently reflexive verb (see 5.1) and a lexicali</w:t>
+      </w:r>
+      <w:ins w:id="42" w:author="Microsoft Office User" w:date="2019-06-17T10:38:00Z">
+        <w:r>
+          <w:rPr>
+            <w:color w:val="000000"/>
+          </w:rPr>
+          <w:t>s</w:t>
+        </w:r>
+      </w:ins>
+      <w:del w:id="43" w:author="Microsoft Office User" w:date="2019-06-17T10:38:00Z">
+        <w:r>
+          <w:rPr>
+            <w:color w:val="000000"/>
+          </w:rPr>
+          <w:delText>z</w:delText>
+        </w:r>
+      </w:del>
+      <w:r>
+        <w:rPr>
+          <w:color w:val="000000"/>
+        </w:rPr>
+        <w:t>ed prepositional morpheme (</w:t>
       </w:r>
       <w:r>
         <w:rPr>
@@ -5063,7 +5366,29 @@
         <w:rPr>
           <w:color w:val="000000"/>
         </w:rPr>
-        <w:t xml:space="preserve">The most frequent lexicalized prepositional morpheme is </w:t>
+        <w:t>The most frequent lexicali</w:t>
+      </w:r>
+      <w:ins w:id="44" w:author="Microsoft Office User" w:date="2019-06-17T10:38:00Z">
+        <w:r>
+          <w:rPr>
+            <w:color w:val="000000"/>
+          </w:rPr>
+          <w:t>s</w:t>
+        </w:r>
+      </w:ins>
+      <w:del w:id="45" w:author="Microsoft Office User" w:date="2019-06-17T10:38:00Z">
+        <w:r>
+          <w:rPr>
+            <w:color w:val="000000"/>
+          </w:rPr>
+          <w:delText>z</w:delText>
+        </w:r>
+      </w:del>
+      <w:r>
+        <w:rPr>
+          <w:color w:val="000000"/>
+        </w:rPr>
+        <w:t xml:space="preserve">ed prepositional morpheme is </w:t>
       </w:r>
       <w:r>
         <w:rPr>
@@ -5238,7 +5563,29 @@
         <w:rPr>
           <w:color w:val="000000"/>
         </w:rPr>
-        <w:t xml:space="preserve">The lexicalized prepositional morpheme is usually positioned after the verb, which is true in 86% of the annotated examples. In the vast majority of cases, the morpheme is positioned directly after the verb or in a narrow window (+3 words). An exception is </w:t>
+        <w:t>The lexicali</w:t>
+      </w:r>
+      <w:ins w:id="46" w:author="Microsoft Office User" w:date="2019-06-17T10:38:00Z">
+        <w:r>
+          <w:rPr>
+            <w:color w:val="000000"/>
+          </w:rPr>
+          <w:t>s</w:t>
+        </w:r>
+      </w:ins>
+      <w:del w:id="47" w:author="Microsoft Office User" w:date="2019-06-17T10:38:00Z">
+        <w:r>
+          <w:rPr>
+            <w:color w:val="000000"/>
+          </w:rPr>
+          <w:delText>z</w:delText>
+        </w:r>
+      </w:del>
+      <w:r>
+        <w:rPr>
+          <w:color w:val="000000"/>
+        </w:rPr>
+        <w:t xml:space="preserve">ed prepositional morpheme is usually positioned after the verb, which is true in 86% of the annotated examples. In the vast majority of cases, the morpheme is positioned directly after the verb or in a narrow window (+3 words). An exception is </w:t>
       </w:r>
       <w:r>
         <w:rPr>
@@ -5305,7 +5652,29 @@
         <w:rPr>
           <w:color w:val="000000"/>
         </w:rPr>
-        <w:t xml:space="preserve">Verbs with a lexicalized prepositional morpheme can also be identified based on common semantic features, e.g. the expression of (a) function or quality: </w:t>
+        <w:t>Verbs with a lexicali</w:t>
+      </w:r>
+      <w:ins w:id="48" w:author="Microsoft Office User" w:date="2019-06-17T10:38:00Z">
+        <w:r>
+          <w:rPr>
+            <w:color w:val="000000"/>
+          </w:rPr>
+          <w:t>s</w:t>
+        </w:r>
+      </w:ins>
+      <w:del w:id="49" w:author="Microsoft Office User" w:date="2019-06-17T10:38:00Z">
+        <w:r>
+          <w:rPr>
+            <w:color w:val="000000"/>
+          </w:rPr>
+          <w:delText>z</w:delText>
+        </w:r>
+      </w:del>
+      <w:r>
+        <w:rPr>
+          <w:color w:val="000000"/>
+        </w:rPr>
+        <w:t xml:space="preserve">ed prepositional morpheme can also be identified based on common semantic features, e.g. the expression of (a) function or quality: </w:t>
       </w:r>
       <w:r>
         <w:rPr>
@@ -6149,7 +6518,29 @@
         <w:rPr>
           <w:color w:val="000000"/>
         </w:rPr>
-        <w:t>Identifying inherently adpositional verbs poses a challenge both for human annotators and language technology tools as additional elements can intervene between the lexicalized morpheme and the verb. In addition, numerous verb-preposition combinations can denote a literal meaning while not exhibiting any change in the case of the object complement (</w:t>
+        <w:t>Identifying inherently adpositional verbs poses a challenge both for human annotators and language technology tools as additional elements can intervene between the lexicali</w:t>
+      </w:r>
+      <w:ins w:id="50" w:author="Microsoft Office User" w:date="2019-06-17T10:39:00Z">
+        <w:r>
+          <w:rPr>
+            <w:color w:val="000000"/>
+          </w:rPr>
+          <w:t>s</w:t>
+        </w:r>
+      </w:ins>
+      <w:del w:id="51" w:author="Microsoft Office User" w:date="2019-06-17T10:39:00Z">
+        <w:r>
+          <w:rPr>
+            <w:color w:val="000000"/>
+          </w:rPr>
+          <w:delText>z</w:delText>
+        </w:r>
+      </w:del>
+      <w:r>
+        <w:rPr>
+          <w:color w:val="000000"/>
+        </w:rPr>
+        <w:t>ed morpheme and the verb. In addition, numerous verb-preposition combinations can denote a literal meaning while not exhibiting any change in the case of the object complement (</w:t>
       </w:r>
       <w:r>
         <w:rPr>
@@ -6370,7 +6761,29 @@
         <w:rPr>
           <w:color w:val="000000"/>
         </w:rPr>
-        <w:t xml:space="preserve">The PARSEME Guidelines define verbal idioms (VID) as the combination of two lexicalized elements in which the verb is the syntactic </w:t>
+        <w:t>The PARSEME Guidelines define verbal idioms (VID) as the combination of two lexicali</w:t>
+      </w:r>
+      <w:ins w:id="52" w:author="Microsoft Office User" w:date="2019-06-17T10:39:00Z">
+        <w:r>
+          <w:rPr>
+            <w:color w:val="000000"/>
+          </w:rPr>
+          <w:t>s</w:t>
+        </w:r>
+      </w:ins>
+      <w:del w:id="53" w:author="Microsoft Office User" w:date="2019-06-17T10:39:00Z">
+        <w:r>
+          <w:rPr>
+            <w:color w:val="000000"/>
+          </w:rPr>
+          <w:delText>z</w:delText>
+        </w:r>
+      </w:del>
+      <w:r>
+        <w:rPr>
+          <w:color w:val="000000"/>
+        </w:rPr>
+        <w:t xml:space="preserve">ed elements in which the verb is the syntactic </w:t>
       </w:r>
       <w:r>
         <w:rPr>
@@ -6617,7 +7030,29 @@
         <w:rPr>
           <w:color w:val="000000"/>
         </w:rPr>
-        <w:t>and the lexicalized elements within the verb's sentence pattern. On the other hand, Slovene linguistics focuses primarily on the ability of the verb phrase as a whole to take the role of the predicate (Toporišič 1973/74; Kržišnik 1994). From this point of view, it is problematic to treat phrases that feature a verb as the fixed part, but as a whole do not always take the role of the predicate. In some cases, they can take the role of an object complement (</w:t>
+        <w:t>and the lexicali</w:t>
+      </w:r>
+      <w:ins w:id="54" w:author="Microsoft Office User" w:date="2019-06-17T10:39:00Z">
+        <w:r>
+          <w:rPr>
+            <w:color w:val="000000"/>
+          </w:rPr>
+          <w:t>s</w:t>
+        </w:r>
+      </w:ins>
+      <w:del w:id="55" w:author="Microsoft Office User" w:date="2019-06-17T10:39:00Z">
+        <w:r>
+          <w:rPr>
+            <w:color w:val="000000"/>
+          </w:rPr>
+          <w:delText>z</w:delText>
+        </w:r>
+      </w:del>
+      <w:r>
+        <w:rPr>
+          <w:color w:val="000000"/>
+        </w:rPr>
+        <w:t>ed elements within the verb's sentence pattern. On the other hand, Slovene linguistics focuses primarily on the ability of the verb phrase as a whole to take the role of the predicate (Toporišič 1973/74; Kržišnik 1994). From this point of view, it is problematic to treat phrases that feature a verb as the fixed part, but as a whole do not always take the role of the predicate. In some cases, they can take the role of an object complement (</w:t>
       </w:r>
       <w:r>
         <w:rPr>
@@ -7642,7 +8077,21 @@
         <w:rPr>
           <w:color w:val="000000"/>
         </w:rPr>
-        <w:t xml:space="preserve">These patterns represent a good starting point for a set of rules for the automatic extraction of VMWEs and for further language </w:t>
+        <w:t>These patterns represent a good starting point for a set of rules for the automatic extraction of VMWEs and</w:t>
+      </w:r>
+      <w:del w:id="56" w:author="Microsoft Office User" w:date="2019-06-17T11:00:00Z">
+        <w:r>
+          <w:rPr>
+            <w:color w:val="000000"/>
+          </w:rPr>
+          <w:delText xml:space="preserve"> for</w:delText>
+        </w:r>
+      </w:del>
+      <w:r>
+        <w:rPr>
+          <w:color w:val="000000"/>
+        </w:rPr>
+        <w:t xml:space="preserve"> further language </w:t>
       </w:r>
       <w:r>
         <w:rPr>
@@ -7716,7 +8165,21 @@
         <w:rPr>
           <w:color w:val="000000"/>
         </w:rPr>
-        <w:t xml:space="preserve"> 'to have', which makes them lose their lexical qualities, but keep their morphological features, syntactic function, and position in the sentence pattern. The degree to which the meaning of the verb as an element of the MWE contributes to the meaning of the whole is often difficult to determine, one of the reasons being that numerous verb phrases structurally coincide with several categories, but denote no idiomatic meaning. In text, they are difficult to distinguish from free phrases or collocations (frequent, semantically sensible and structurally adequate word co-occurrences). </w:t>
+        <w:t xml:space="preserve"> 'to have', which makes them lose their lexical qualities, but keep their morphological features, syntactic function, and position in the sentence pattern. The degree to which the meaning of the verb as an element of the MWE contributes to the meaning of the whole is often difficult to determine, one of the reasons being that numerous verb phrases structurally coincide with several categories, but denote no idiomatic meaning. In </w:t>
+      </w:r>
+      <w:ins w:id="57" w:author="Microsoft Office User" w:date="2019-06-17T11:01:00Z">
+        <w:r>
+          <w:rPr>
+            <w:color w:val="000000"/>
+          </w:rPr>
+          <w:t xml:space="preserve">the </w:t>
+        </w:r>
+      </w:ins>
+      <w:r>
+        <w:rPr>
+          <w:color w:val="000000"/>
+        </w:rPr>
+        <w:t xml:space="preserve">text, they are difficult to distinguish from free phrases or collocations (frequent, semantically sensible and structurally adequate word co-occurrences). </w:t>
       </w:r>
     </w:p>
     <w:p>
@@ -7966,7 +8429,21 @@
         <w:rPr>
           <w:color w:val="000000"/>
         </w:rPr>
-        <w:t>While our research did not include a systematic analysis of the sentence patterns, it should be mentioned that the training corpus includes the syntactic (formalized syntactic dependencies) and semantic (semantic role labeling) data that can be used to analyze them. This would allow us to identify more general sentence patterns for a certain VMWE type and use them in automatic extraction.</w:t>
+        <w:t>While our research did not include a systematic analysis of the sentence patterns, it should be mentioned that the training corpus includes the syntactic (formalized syntactic dependencies) and semantic (semantic role label</w:t>
+      </w:r>
+      <w:ins w:id="58" w:author="Microsoft Office User" w:date="2019-06-17T11:02:00Z">
+        <w:r>
+          <w:rPr>
+            <w:color w:val="000000"/>
+          </w:rPr>
+          <w:t>l</w:t>
+        </w:r>
+      </w:ins>
+      <w:r>
+        <w:rPr>
+          <w:color w:val="000000"/>
+        </w:rPr>
+        <w:t>ing) data that can be used to analyze them. This would allow us to identify more general sentence patterns for a certain VMWE type and use them in automatic extraction.</w:t>
       </w:r>
     </w:p>
     <w:p>
@@ -8478,8 +8955,8 @@
           <w:szCs w:val="20"/>
         </w:rPr>
       </w:pPr>
-      <w:bookmarkStart w:id="5" w:name="_30j0zll" w:colFirst="0" w:colLast="0"/>
-      <w:bookmarkEnd w:id="5"/>
+      <w:bookmarkStart w:id="59" w:name="_30j0zll" w:colFirst="0" w:colLast="0"/>
+      <w:bookmarkEnd w:id="59"/>
       <w:r>
         <w:rPr>
           <w:color w:val="000000"/>
@@ -8584,8 +9061,8 @@
           <w:szCs w:val="20"/>
         </w:rPr>
       </w:pPr>
-      <w:bookmarkStart w:id="6" w:name="_1t5hutcmg8cf" w:colFirst="0" w:colLast="0"/>
-      <w:bookmarkEnd w:id="6"/>
+      <w:bookmarkStart w:id="60" w:name="_1t5hutcmg8cf" w:colFirst="0" w:colLast="0"/>
+      <w:bookmarkEnd w:id="60"/>
       <w:r>
         <w:rPr>
           <w:sz w:val="20"/>
@@ -8637,7 +9114,7 @@
           <w:szCs w:val="20"/>
         </w:rPr>
       </w:pPr>
-      <w:commentRangeStart w:id="7"/>
+      <w:commentRangeStart w:id="61"/>
       <w:r>
         <w:rPr>
           <w:color w:val="000000"/>
@@ -8646,12 +9123,12 @@
         </w:rPr>
         <w:t>Candito</w:t>
       </w:r>
-      <w:commentRangeEnd w:id="7"/>
+      <w:commentRangeEnd w:id="61"/>
       <w:r>
         <w:rPr>
           <w:rStyle w:val="CommentReference"/>
         </w:rPr>
-        <w:commentReference w:id="7"/>
+        <w:commentReference w:id="61"/>
       </w:r>
       <w:r>
         <w:rPr>
@@ -11235,7 +11712,7 @@
 
 <file path=word/comments.xml><?xml version="1.0" encoding="utf-8"?>
 <w:comments xmlns:wpc="http://schemas.microsoft.com/office/word/2010/wordprocessingCanvas" xmlns:cx="http://schemas.microsoft.com/office/drawing/2014/chartex" xmlns:cx1="http://schemas.microsoft.com/office/drawing/2015/9/8/chartex" xmlns:cx2="http://schemas.microsoft.com/office/drawing/2015/10/21/chartex" xmlns:cx3="http://schemas.microsoft.com/office/drawing/2016/5/9/chartex" xmlns:cx4="http://schemas.microsoft.com/office/drawing/2016/5/10/chartex" xmlns:cx5="http://schemas.microsoft.com/office/drawing/2016/5/11/chartex" xmlns:cx6="http://schemas.microsoft.com/office/drawing/2016/5/12/chartex" xmlns:cx7="http://schemas.microsoft.com/office/drawing/2016/5/13/chartex" xmlns:cx8="http://schemas.microsoft.com/office/drawing/2016/5/14/chartex" xmlns:mc="http://schemas.openxmlformats.org/markup-compatibility/2006" xmlns:aink="http://schemas.microsoft.com/office/drawing/2016/ink" xmlns:am3d="http://schemas.microsoft.com/office/drawing/2017/model3d" xmlns:o="urn:schemas-microsoft-com:office:office" xmlns:r="http://schemas.openxmlformats.org/officeDocument/2006/relationships" xmlns:m="http://schemas.openxmlformats.org/officeDocument/2006/math" xmlns:v="urn:schemas-microsoft-com:vml" xmlns:wp14="http://schemas.microsoft.com/office/word/2010/wordprocessingDrawing" xmlns:wp="http://schemas.openxmlformats.org/drawingml/2006/wordprocessingDrawing" xmlns:w10="urn:schemas-microsoft-com:office:word" xmlns:w="http://schemas.openxmlformats.org/wordprocessingml/2006/main" xmlns:w14="http://schemas.microsoft.com/office/word/2010/wordml" xmlns:w15="http://schemas.microsoft.com/office/word/2012/wordml" xmlns:w16cid="http://schemas.microsoft.com/office/word/2016/wordml/cid" xmlns:w16se="http://schemas.microsoft.com/office/word/2015/wordml/symex" xmlns:wpg="http://schemas.microsoft.com/office/word/2010/wordprocessingGroup" xmlns:wpi="http://schemas.microsoft.com/office/word/2010/wordprocessingInk" xmlns:wne="http://schemas.microsoft.com/office/word/2006/wordml" xmlns:wps="http://schemas.microsoft.com/office/word/2010/wordprocessingShape" mc:Ignorable="w14 w15 w16se w16cid wp14">
-  <w:comment w:id="0" w:author="Microsoft Office User" w:date="2019-06-13T05:00:00Z" w:initials="MOU">
+  <w:comment w:id="19" w:author="Microsoft Office User" w:date="2019-06-13T05:00:00Z" w:initials="MOU">
     <w:p>
       <w:pPr>
         <w:pStyle w:val="CommentText"/>
@@ -11251,7 +11728,7 @@
       </w:r>
     </w:p>
   </w:comment>
-  <w:comment w:id="1" w:author="Microsoft Office User" w:date="2019-06-13T05:00:00Z" w:initials="MOU">
+  <w:comment w:id="20" w:author="Microsoft Office User" w:date="2019-06-13T05:00:00Z" w:initials="MOU">
     <w:p>
       <w:pPr>
         <w:pStyle w:val="CommentText"/>
@@ -11265,11 +11742,9 @@
       <w:r>
         <w:t>Velike začetnice</w:t>
       </w:r>
-      <w:bookmarkStart w:id="2" w:name="_GoBack"/>
-      <w:bookmarkEnd w:id="2"/>
     </w:p>
   </w:comment>
-  <w:comment w:id="4" w:author="Microsoft Office User" w:date="2019-06-11T14:17:00Z" w:initials="MOU">
+  <w:comment w:id="26" w:author="Microsoft Office User" w:date="2019-06-11T14:17:00Z" w:initials="MOU">
     <w:p>
       <w:pPr>
         <w:pStyle w:val="CommentText"/>
@@ -11285,7 +11760,7 @@
       </w:r>
     </w:p>
   </w:comment>
-  <w:comment w:id="7" w:author="Microsoft Office User" w:date="2019-06-11T12:43:00Z" w:initials="MOU">
+  <w:comment w:id="61" w:author="Microsoft Office User" w:date="2019-06-11T12:43:00Z" w:initials="MOU">
     <w:p>
       <w:pPr>
         <w:pStyle w:val="CommentText"/>
@@ -11689,7 +12164,35 @@
           <w:sz w:val="20"/>
           <w:szCs w:val="20"/>
         </w:rPr>
-        <w:t xml:space="preserve"> Among the 1,627 annotated examples, four were mis-categorized. In two examples, the elements of </w:t>
+        <w:t xml:space="preserve"> Among the 1,627 annotated examples, four were </w:t>
+      </w:r>
+      <w:ins w:id="29" w:author="Microsoft Office User" w:date="2019-06-17T11:04:00Z">
+        <w:r>
+          <w:rPr>
+            <w:color w:val="000000"/>
+            <w:sz w:val="20"/>
+            <w:szCs w:val="20"/>
+          </w:rPr>
+          <w:t>miscategorized</w:t>
+        </w:r>
+      </w:ins>
+      <w:del w:id="30" w:author="Microsoft Office User" w:date="2019-06-17T11:04:00Z">
+        <w:r>
+          <w:rPr>
+            <w:color w:val="000000"/>
+            <w:sz w:val="20"/>
+            <w:szCs w:val="20"/>
+          </w:rPr>
+          <w:delText>mis-categorized</w:delText>
+        </w:r>
+      </w:del>
+      <w:r>
+        <w:rPr>
+          <w:color w:val="000000"/>
+          <w:sz w:val="20"/>
+          <w:szCs w:val="20"/>
+        </w:rPr>
+        <w:t xml:space="preserve">. In two examples, the elements of </w:t>
       </w:r>
       <w:r>
         <w:rPr>
@@ -11789,7 +12292,29 @@
           <w:sz w:val="20"/>
           <w:szCs w:val="20"/>
         </w:rPr>
-        <w:t xml:space="preserve"> In Slovene lingustics, verb phrases with </w:t>
+        <w:t xml:space="preserve"> In Slovene lingu</w:t>
+      </w:r>
+      <w:ins w:id="35" w:author="Microsoft Office User" w:date="2019-06-17T11:05:00Z">
+        <w:r>
+          <w:rPr>
+            <w:rFonts w:eastAsia="Cambria"/>
+            <w:color w:val="000000"/>
+            <w:sz w:val="20"/>
+            <w:szCs w:val="20"/>
+          </w:rPr>
+          <w:t>i</w:t>
+        </w:r>
+      </w:ins>
+      <w:bookmarkStart w:id="36" w:name="_GoBack"/>
+      <w:bookmarkEnd w:id="36"/>
+      <w:r>
+        <w:rPr>
+          <w:rFonts w:eastAsia="Cambria"/>
+          <w:color w:val="000000"/>
+          <w:sz w:val="20"/>
+          <w:szCs w:val="20"/>
+        </w:rPr>
+        <w:t xml:space="preserve">stics, verb phrases with </w:t>
       </w:r>
       <w:r>
         <w:rPr>
@@ -13464,7 +13989,7 @@
 </file>
 
 <file path=customXml/itemProps1.xml><?xml version="1.0" encoding="utf-8"?>
-<ds:datastoreItem xmlns:ds="http://schemas.openxmlformats.org/officeDocument/2006/customXml" ds:itemID="{ECB43BDA-AABA-FB49-9E04-CFBE916F15A9}">
+<ds:datastoreItem xmlns:ds="http://schemas.openxmlformats.org/officeDocument/2006/customXml" ds:itemID="{CD685E3C-2B1C-7540-A007-75A77C9F716F}">
   <ds:schemaRefs>
     <ds:schemaRef ds:uri="http://schemas.openxmlformats.org/officeDocument/2006/bibliography"/>
   </ds:schemaRefs>

</xml_diff>